<commit_message>
further explanation of embedding choices
</commit_message>
<xml_diff>
--- a/cits4012_groupid_28.docx
+++ b/cits4012_groupid_28.docx
@@ -15,10 +15,7 @@
         <w:pStyle w:val="author"/>
       </w:pPr>
       <w:r>
-        <w:t xml:space="preserve">Group 28: </w:t>
-      </w:r>
-      <w:r>
-        <w:t>Max Chatfield and Nic</w:t>
+        <w:t>Group 28: Max Chatfield and Nic</w:t>
       </w:r>
       <w:r>
         <w:t>holas</w:t>
@@ -89,15 +86,7 @@
         <w:pStyle w:val="p1a"/>
       </w:pPr>
       <w:r>
-        <w:t xml:space="preserve">We used a predefined split of training and test data from the </w:t>
-      </w:r>
-      <w:proofErr w:type="spellStart"/>
-      <w:r>
-        <w:t>WikiQA</w:t>
-      </w:r>
-      <w:proofErr w:type="spellEnd"/>
-      <w:r>
-        <w:t xml:space="preserve"> dataset. This dataset was assembled from Bing query logs from May 1st 2010 to July 31st 2011 and </w:t>
+        <w:t xml:space="preserve">We used a predefined split of training and test data from the WikiQA dataset. This dataset was assembled from Bing query logs from May 1st 2010 to July 31st 2011 and </w:t>
       </w:r>
       <w:r>
         <w:t xml:space="preserve">the </w:t>
@@ -109,10 +98,7 @@
         <w:t xml:space="preserve"> </w:t>
       </w:r>
       <w:r>
-        <w:t>[1]</w:t>
-      </w:r>
-      <w:r>
-        <w:t xml:space="preserve">. In this data, candidate answers to the question were labeled 0 and 1, with 1 indicating that the sentence was </w:t>
+        <w:t xml:space="preserve">[1]. In this data, candidate answers to the question were labeled 0 and 1, with 1 indicating that the sentence was </w:t>
       </w:r>
       <w:r>
         <w:t xml:space="preserve">judged </w:t>
@@ -124,13 +110,7 @@
         <w:t>There were some queries for which there were</w:t>
       </w:r>
       <w:r>
-        <w:t xml:space="preserve"> multiple, or no, sentences which were </w:t>
-      </w:r>
-      <w:r>
-        <w:t>labeled</w:t>
-      </w:r>
-      <w:r>
-        <w:t xml:space="preserve"> as answering the question.</w:t>
+        <w:t xml:space="preserve"> multiple, or no, sentences which were labeled as answering the question.</w:t>
       </w:r>
     </w:p>
     <w:p>
@@ -252,13 +232,7 @@
         <w:t xml:space="preserve"> the answer</w:t>
       </w:r>
       <w:r>
-        <w:t xml:space="preserve">, </w:t>
-      </w:r>
-      <w:r>
-        <w:t>rather than modeling answer classification sentence by sentence</w:t>
-      </w:r>
-      <w:r>
-        <w:t>.</w:t>
+        <w:t>, rather than modeling answer classification sentence by sentence.</w:t>
       </w:r>
     </w:p>
     <w:p>
@@ -300,15 +274,7 @@
       </w:pPr>
       <w:r>
         <w:lastRenderedPageBreak/>
-        <w:t>A before-after-answer system where words before the answer sentence were labeled as ‘BA</w:t>
-      </w:r>
-      <w:proofErr w:type="gramStart"/>
-      <w:r>
-        <w:t>’,</w:t>
-      </w:r>
-      <w:proofErr w:type="gramEnd"/>
-      <w:r>
-        <w:t xml:space="preserve"> all words within an answer were labeled ‘IA’ and all words after </w:t>
+        <w:t xml:space="preserve">A before-after-answer system where words before the answer sentence were labeled as ‘BA’, all words within an answer were labeled ‘IA’ and all words after </w:t>
       </w:r>
       <w:r>
         <w:t>an</w:t>
@@ -377,7 +343,13 @@
         <w:t xml:space="preserve"> two</w:t>
       </w:r>
       <w:r>
-        <w:t xml:space="preserve"> different labels was explored for a similar reason. Our initial training run produced a </w:t>
+        <w:t xml:space="preserve"> different labels was explored for a similar reason. Our </w:t>
+      </w:r>
+      <w:r>
+        <w:t>first</w:t>
+      </w:r>
+      <w:r>
+        <w:t xml:space="preserve"> training run produced a </w:t>
       </w:r>
       <w:r>
         <w:t>model</w:t>
@@ -397,6 +369,28 @@
     </w:p>
     <w:p>
       <w:pPr>
+        <w:ind w:firstLine="0"/>
+      </w:pPr>
+    </w:p>
+    <w:p>
+      <w:pPr>
+        <w:ind w:firstLine="0"/>
+      </w:pPr>
+      <w:r>
+        <w:t xml:space="preserve">While we were able to produce a better RNN model with this before-inside-after system, than with the IO labeling, the eventual GRU IO model we developed performed better than </w:t>
+      </w:r>
+      <w:r>
+        <w:t xml:space="preserve">any of </w:t>
+      </w:r>
+      <w:r>
+        <w:t xml:space="preserve">the GRU BIA </w:t>
+      </w:r>
+      <w:r>
+        <w:t>models we were able to test.</w:t>
+      </w:r>
+    </w:p>
+    <w:p>
+      <w:pPr>
         <w:pStyle w:val="p1a"/>
       </w:pPr>
     </w:p>
@@ -413,29 +407,13 @@
         <w:pStyle w:val="p1a"/>
       </w:pPr>
       <w:r>
-        <w:t xml:space="preserve">We embedded each word using </w:t>
-      </w:r>
-      <w:proofErr w:type="spellStart"/>
-      <w:r>
-        <w:t>gensim’s</w:t>
-      </w:r>
-      <w:proofErr w:type="spellEnd"/>
-      <w:r>
-        <w:t xml:space="preserve"> pretrained glove-wiki-gigaword-100 model. Th</w:t>
+        <w:t>We embedded each word using gensim’s pretrained glove-wiki-gigaword-100 model. Th</w:t>
       </w:r>
       <w:r>
         <w:t>is word embedder</w:t>
       </w:r>
       <w:r>
-        <w:t xml:space="preserve"> was chosen because it was a medium-sized model trained on 2014 Wikipedia and the </w:t>
-      </w:r>
-      <w:proofErr w:type="spellStart"/>
-      <w:r>
-        <w:t>Gigaword</w:t>
-      </w:r>
-      <w:proofErr w:type="spellEnd"/>
-      <w:r>
-        <w:t xml:space="preserve"> datasets. As this was partially trained on Wikipedia text, it was thought that </w:t>
+        <w:t xml:space="preserve"> was chosen because it was a medium-sized model trained on 2014 Wikipedia and the Gigaword datasets. As this was partially trained on Wikipedia text, it was thought that </w:t>
       </w:r>
       <w:r>
         <w:t>its</w:t>
@@ -478,35 +456,19 @@
         <w:t xml:space="preserve">Of these, the word match between question and answer seemed like it might be the most helpful. The question text was cleaned of </w:t>
       </w:r>
       <w:r>
-        <w:t>common function words and simple punctuation using a list of ‘stop words</w:t>
-      </w:r>
-      <w:proofErr w:type="gramStart"/>
-      <w:r>
-        <w:t>’,</w:t>
-      </w:r>
-      <w:proofErr w:type="gramEnd"/>
-      <w:r>
-        <w:t xml:space="preserve"> before being passed to </w:t>
+        <w:t xml:space="preserve">common function words and simple punctuation using a list of ‘stop words’, before being passed to </w:t>
       </w:r>
       <w:r>
         <w:t>the Natural Language Toolkit WordNet</w:t>
       </w:r>
       <w:r>
-        <w:t xml:space="preserve"> </w:t>
-      </w:r>
-      <w:proofErr w:type="spellStart"/>
-      <w:r>
-        <w:t>lemmati</w:t>
+        <w:t xml:space="preserve"> lemmati</w:t>
       </w:r>
       <w:r>
         <w:t>z</w:t>
       </w:r>
       <w:r>
-        <w:t>er</w:t>
-      </w:r>
-      <w:proofErr w:type="spellEnd"/>
-      <w:r>
-        <w:t xml:space="preserve"> to re</w:t>
+        <w:t>er to re</w:t>
       </w:r>
       <w:r>
         <w:t>t</w:t>
@@ -560,6 +522,7 @@
         <w:pStyle w:val="p1a"/>
       </w:pPr>
       <w:r>
+        <w:lastRenderedPageBreak/>
         <w:t>Both the query and the document were tagged with POS and NER</w:t>
       </w:r>
       <w:r>
@@ -579,54 +542,1061 @@
         <w:ind w:firstLine="0"/>
       </w:pPr>
       <w:r>
+        <w:t>NER tagging was done using spaCy’s pretrained en_core_web_sm model. Words were embedded with both the entity type and the entity IOB predicted by the model.</w:t>
+      </w:r>
+    </w:p>
+    <w:p>
+      <w:pPr>
+        <w:ind w:firstLine="0"/>
+      </w:pPr>
+    </w:p>
+    <w:p>
+      <w:pPr>
+        <w:ind w:firstLine="0"/>
+      </w:pPr>
+      <w:r>
+        <w:t>We exhaustively modeled all the different permutations of the input embedding variables in RNN models</w:t>
+      </w:r>
+      <w:r>
+        <w:t xml:space="preserve"> through a batch training process.</w:t>
+      </w:r>
+    </w:p>
+    <w:p>
+      <w:pPr>
+        <w:ind w:firstLine="0"/>
+      </w:pPr>
+    </w:p>
+    <w:p>
+      <w:pPr>
+        <w:ind w:firstLine="0"/>
+      </w:pPr>
+      <w:r>
+        <w:t>The optimal model found through our batch training did not include word matching in the input embedding. Examining the optimal model against the same model with word match added to the input embedding found a drop in F1 from 0.183 to 0.175. Looking at the models performances for the training data, it would appear that the model with word match fit slightly better to the training data than the model without word matching. It could thus be hypothesised that the decrease in test performance may be due to overfitting of the model to the training data.</w:t>
+      </w:r>
+    </w:p>
+    <w:p>
+      <w:pPr>
+        <w:ind w:firstLine="0"/>
+      </w:pPr>
+    </w:p>
+    <w:p>
+      <w:pPr>
+        <w:ind w:firstLine="0"/>
+      </w:pPr>
+      <w:r>
+        <w:t>Named entity recognition showed a clear improvement to the F1 of the model. It appears that removing NER from the question or document embedding was associated with an increase in precision but decrease in recall. But this relationship may be particular to this subset of features, and not carry over to other potential models.</w:t>
+      </w:r>
+    </w:p>
+    <w:p>
+      <w:pPr>
+        <w:ind w:firstLine="0"/>
+      </w:pPr>
+    </w:p>
+    <w:p>
+      <w:pPr>
+        <w:ind w:firstLine="0"/>
+      </w:pPr>
+      <w:r>
+        <w:t>Conversely, our optimal model did not include POS tagging of either the question or the document, and addition of POS tagging into that model showed a marked decrease in F1</w:t>
+      </w:r>
+      <w:r>
+        <w:t xml:space="preserve">. It appeared that POS and NER may be performing a similar role, as </w:t>
+      </w:r>
+      <w:r>
+        <w:t>removing NER from the document or question embedding would increase the performance of models using POS tags.</w:t>
+      </w:r>
+    </w:p>
+    <w:p>
+      <w:pPr>
+        <w:ind w:firstLine="0"/>
+      </w:pPr>
+    </w:p>
+    <w:p>
+      <w:pPr>
+        <w:ind w:firstLine="0"/>
+      </w:pPr>
+      <w:r>
+        <w:t>The following table was assembled using the best RNN IO mode that we foundl (bottom left) and the F1 scores for all models differing only in POS and NER embedding.</w:t>
+      </w:r>
+    </w:p>
+    <w:p>
+      <w:pPr>
+        <w:ind w:firstLine="0"/>
+      </w:pPr>
+    </w:p>
+    <w:tbl>
+      <w:tblPr>
+        <w:tblStyle w:val="PlainTable5"/>
+        <w:tblW w:w="5218" w:type="dxa"/>
+        <w:tblLook w:val="04A0" w:firstRow="1" w:lastRow="0" w:firstColumn="1" w:lastColumn="0" w:noHBand="0" w:noVBand="1"/>
+      </w:tblPr>
+      <w:tblGrid>
+        <w:gridCol w:w="1843"/>
+        <w:gridCol w:w="830"/>
+        <w:gridCol w:w="960"/>
+        <w:gridCol w:w="960"/>
+        <w:gridCol w:w="960"/>
+      </w:tblGrid>
+      <w:tr>
+        <w:trPr>
+          <w:cnfStyle w:val="100000000000" w:firstRow="1" w:lastRow="0" w:firstColumn="0" w:lastColumn="0" w:oddVBand="0" w:evenVBand="0" w:oddHBand="0" w:evenHBand="0" w:firstRowFirstColumn="0" w:firstRowLastColumn="0" w:lastRowFirstColumn="0" w:lastRowLastColumn="0"/>
+          <w:trHeight w:val="300"/>
+        </w:trPr>
+        <w:tc>
+          <w:tcPr>
+            <w:cnfStyle w:val="001000000100" w:firstRow="0" w:lastRow="0" w:firstColumn="1" w:lastColumn="0" w:oddVBand="0" w:evenVBand="0" w:oddHBand="0" w:evenHBand="0" w:firstRowFirstColumn="1" w:firstRowLastColumn="0" w:lastRowFirstColumn="0" w:lastRowLastColumn="0"/>
+            <w:tcW w:w="1843" w:type="dxa"/>
+            <w:noWrap/>
+            <w:hideMark/>
+          </w:tcPr>
+          <w:p>
+            <w:pPr>
+              <w:overflowPunct/>
+              <w:spacing w:line="240" w:lineRule="auto"/>
+              <w:ind w:firstLine="0"/>
+              <w:jc w:val="left"/>
+              <w:textAlignment w:val="auto"/>
+              <w:rPr>
+                <w:b/>
+                <w:bCs/>
+                <w:sz w:val="24"/>
+                <w:szCs w:val="24"/>
+                <w:lang w:val="en-AU" w:eastAsia="en-AU"/>
+              </w:rPr>
+            </w:pPr>
+            <w:r>
+              <w:rPr>
+                <w:b/>
+                <w:bCs/>
+                <w:sz w:val="24"/>
+                <w:szCs w:val="24"/>
+                <w:lang w:val="en-AU" w:eastAsia="en-AU"/>
+              </w:rPr>
+              <w:t>F1 scores</w:t>
+            </w:r>
+          </w:p>
+        </w:tc>
+        <w:tc>
+          <w:tcPr>
+            <w:tcW w:w="495" w:type="dxa"/>
+            <w:noWrap/>
+            <w:hideMark/>
+          </w:tcPr>
+          <w:p>
+            <w:pPr>
+              <w:overflowPunct/>
+              <w:spacing w:line="240" w:lineRule="auto"/>
+              <w:ind w:firstLine="0"/>
+              <w:jc w:val="left"/>
+              <w:textAlignment w:val="auto"/>
+              <w:cnfStyle w:val="100000000000" w:firstRow="1" w:lastRow="0" w:firstColumn="0" w:lastColumn="0" w:oddVBand="0" w:evenVBand="0" w:oddHBand="0" w:evenHBand="0" w:firstRowFirstColumn="0" w:firstRowLastColumn="0" w:lastRowFirstColumn="0" w:lastRowLastColumn="0"/>
+              <w:rPr>
+                <w:rFonts w:ascii="Calibri" w:hAnsi="Calibri" w:cs="Calibri"/>
+                <w:b/>
+                <w:bCs/>
+                <w:color w:val="000000"/>
+                <w:sz w:val="22"/>
+                <w:szCs w:val="22"/>
+                <w:lang w:val="en-AU" w:eastAsia="en-AU"/>
+              </w:rPr>
+            </w:pPr>
+            <w:r>
+              <w:rPr>
+                <w:rFonts w:ascii="Calibri" w:hAnsi="Calibri" w:cs="Calibri"/>
+                <w:b/>
+                <w:bCs/>
+                <w:color w:val="000000"/>
+                <w:sz w:val="22"/>
+                <w:szCs w:val="22"/>
+                <w:lang w:val="en-AU" w:eastAsia="en-AU"/>
+              </w:rPr>
+              <w:t>No POS</w:t>
+            </w:r>
+          </w:p>
+        </w:tc>
+        <w:tc>
+          <w:tcPr>
+            <w:tcW w:w="960" w:type="dxa"/>
+            <w:noWrap/>
+            <w:hideMark/>
+          </w:tcPr>
+          <w:p>
+            <w:pPr>
+              <w:overflowPunct/>
+              <w:spacing w:line="240" w:lineRule="auto"/>
+              <w:ind w:firstLine="0"/>
+              <w:jc w:val="left"/>
+              <w:textAlignment w:val="auto"/>
+              <w:cnfStyle w:val="100000000000" w:firstRow="1" w:lastRow="0" w:firstColumn="0" w:lastColumn="0" w:oddVBand="0" w:evenVBand="0" w:oddHBand="0" w:evenHBand="0" w:firstRowFirstColumn="0" w:firstRowLastColumn="0" w:lastRowFirstColumn="0" w:lastRowLastColumn="0"/>
+              <w:rPr>
+                <w:rFonts w:ascii="Calibri" w:hAnsi="Calibri" w:cs="Calibri"/>
+                <w:b/>
+                <w:bCs/>
+                <w:color w:val="000000"/>
+                <w:sz w:val="22"/>
+                <w:szCs w:val="22"/>
+                <w:lang w:val="en-AU" w:eastAsia="en-AU"/>
+              </w:rPr>
+            </w:pPr>
+            <w:r>
+              <w:rPr>
+                <w:rFonts w:ascii="Calibri" w:hAnsi="Calibri" w:cs="Calibri"/>
+                <w:b/>
+                <w:bCs/>
+                <w:color w:val="000000"/>
+                <w:sz w:val="22"/>
+                <w:szCs w:val="22"/>
+                <w:lang w:val="en-AU" w:eastAsia="en-AU"/>
+              </w:rPr>
+              <w:t>Doc POS</w:t>
+            </w:r>
+          </w:p>
+        </w:tc>
+        <w:tc>
+          <w:tcPr>
+            <w:tcW w:w="960" w:type="dxa"/>
+            <w:noWrap/>
+            <w:hideMark/>
+          </w:tcPr>
+          <w:p>
+            <w:pPr>
+              <w:overflowPunct/>
+              <w:spacing w:line="240" w:lineRule="auto"/>
+              <w:ind w:firstLine="0"/>
+              <w:jc w:val="left"/>
+              <w:textAlignment w:val="auto"/>
+              <w:cnfStyle w:val="100000000000" w:firstRow="1" w:lastRow="0" w:firstColumn="0" w:lastColumn="0" w:oddVBand="0" w:evenVBand="0" w:oddHBand="0" w:evenHBand="0" w:firstRowFirstColumn="0" w:firstRowLastColumn="0" w:lastRowFirstColumn="0" w:lastRowLastColumn="0"/>
+              <w:rPr>
+                <w:rFonts w:ascii="Calibri" w:hAnsi="Calibri" w:cs="Calibri"/>
+                <w:b/>
+                <w:bCs/>
+                <w:color w:val="000000"/>
+                <w:sz w:val="22"/>
+                <w:szCs w:val="22"/>
+                <w:lang w:val="en-AU" w:eastAsia="en-AU"/>
+              </w:rPr>
+            </w:pPr>
+            <w:r>
+              <w:rPr>
+                <w:rFonts w:ascii="Calibri" w:hAnsi="Calibri" w:cs="Calibri"/>
+                <w:b/>
+                <w:bCs/>
+                <w:color w:val="000000"/>
+                <w:sz w:val="22"/>
+                <w:szCs w:val="22"/>
+                <w:lang w:val="en-AU" w:eastAsia="en-AU"/>
+              </w:rPr>
+              <w:t>Q POS</w:t>
+            </w:r>
+          </w:p>
+        </w:tc>
+        <w:tc>
+          <w:tcPr>
+            <w:tcW w:w="960" w:type="dxa"/>
+            <w:noWrap/>
+            <w:hideMark/>
+          </w:tcPr>
+          <w:p>
+            <w:pPr>
+              <w:overflowPunct/>
+              <w:spacing w:line="240" w:lineRule="auto"/>
+              <w:ind w:firstLine="0"/>
+              <w:jc w:val="left"/>
+              <w:textAlignment w:val="auto"/>
+              <w:cnfStyle w:val="100000000000" w:firstRow="1" w:lastRow="0" w:firstColumn="0" w:lastColumn="0" w:oddVBand="0" w:evenVBand="0" w:oddHBand="0" w:evenHBand="0" w:firstRowFirstColumn="0" w:firstRowLastColumn="0" w:lastRowFirstColumn="0" w:lastRowLastColumn="0"/>
+              <w:rPr>
+                <w:rFonts w:ascii="Calibri" w:hAnsi="Calibri" w:cs="Calibri"/>
+                <w:b/>
+                <w:bCs/>
+                <w:color w:val="000000"/>
+                <w:sz w:val="22"/>
+                <w:szCs w:val="22"/>
+                <w:lang w:val="en-AU" w:eastAsia="en-AU"/>
+              </w:rPr>
+            </w:pPr>
+            <w:r>
+              <w:rPr>
+                <w:rFonts w:ascii="Calibri" w:hAnsi="Calibri" w:cs="Calibri"/>
+                <w:b/>
+                <w:bCs/>
+                <w:color w:val="000000"/>
+                <w:sz w:val="22"/>
+                <w:szCs w:val="22"/>
+                <w:lang w:val="en-AU" w:eastAsia="en-AU"/>
+              </w:rPr>
+              <w:t>Doc and Q POS</w:t>
+            </w:r>
+          </w:p>
+        </w:tc>
+      </w:tr>
+      <w:tr>
+        <w:trPr>
+          <w:cnfStyle w:val="000000100000" w:firstRow="0" w:lastRow="0" w:firstColumn="0" w:lastColumn="0" w:oddVBand="0" w:evenVBand="0" w:oddHBand="1" w:evenHBand="0" w:firstRowFirstColumn="0" w:firstRowLastColumn="0" w:lastRowFirstColumn="0" w:lastRowLastColumn="0"/>
+          <w:trHeight w:val="300"/>
+        </w:trPr>
+        <w:tc>
+          <w:tcPr>
+            <w:cnfStyle w:val="001000000000" w:firstRow="0" w:lastRow="0" w:firstColumn="1" w:lastColumn="0" w:oddVBand="0" w:evenVBand="0" w:oddHBand="0" w:evenHBand="0" w:firstRowFirstColumn="0" w:firstRowLastColumn="0" w:lastRowFirstColumn="0" w:lastRowLastColumn="0"/>
+            <w:tcW w:w="1843" w:type="dxa"/>
+            <w:noWrap/>
+            <w:hideMark/>
+          </w:tcPr>
+          <w:p>
+            <w:pPr>
+              <w:overflowPunct/>
+              <w:spacing w:line="240" w:lineRule="auto"/>
+              <w:ind w:firstLine="0"/>
+              <w:jc w:val="left"/>
+              <w:textAlignment w:val="auto"/>
+              <w:rPr>
+                <w:rFonts w:ascii="Calibri" w:hAnsi="Calibri" w:cs="Calibri"/>
+                <w:b/>
+                <w:bCs/>
+                <w:color w:val="000000"/>
+                <w:sz w:val="22"/>
+                <w:szCs w:val="22"/>
+                <w:lang w:val="en-AU" w:eastAsia="en-AU"/>
+              </w:rPr>
+            </w:pPr>
+            <w:r>
+              <w:rPr>
+                <w:rFonts w:ascii="Calibri" w:hAnsi="Calibri" w:cs="Calibri"/>
+                <w:b/>
+                <w:bCs/>
+                <w:color w:val="000000"/>
+                <w:sz w:val="22"/>
+                <w:szCs w:val="22"/>
+                <w:lang w:val="en-AU" w:eastAsia="en-AU"/>
+              </w:rPr>
+              <w:t>No NER</w:t>
+            </w:r>
+          </w:p>
+        </w:tc>
+        <w:tc>
+          <w:tcPr>
+            <w:tcW w:w="495" w:type="dxa"/>
+            <w:noWrap/>
+            <w:hideMark/>
+          </w:tcPr>
+          <w:p>
+            <w:pPr>
+              <w:overflowPunct/>
+              <w:spacing w:line="240" w:lineRule="auto"/>
+              <w:ind w:firstLine="0"/>
+              <w:jc w:val="right"/>
+              <w:textAlignment w:val="auto"/>
+              <w:cnfStyle w:val="000000100000" w:firstRow="0" w:lastRow="0" w:firstColumn="0" w:lastColumn="0" w:oddVBand="0" w:evenVBand="0" w:oddHBand="1" w:evenHBand="0" w:firstRowFirstColumn="0" w:firstRowLastColumn="0" w:lastRowFirstColumn="0" w:lastRowLastColumn="0"/>
+              <w:rPr>
+                <w:rFonts w:ascii="Calibri" w:hAnsi="Calibri" w:cs="Calibri"/>
+                <w:color w:val="000000"/>
+                <w:sz w:val="22"/>
+                <w:szCs w:val="22"/>
+                <w:lang w:val="en-AU" w:eastAsia="en-AU"/>
+              </w:rPr>
+            </w:pPr>
+            <w:r>
+              <w:rPr>
+                <w:rFonts w:ascii="Calibri" w:hAnsi="Calibri" w:cs="Calibri"/>
+                <w:color w:val="000000"/>
+                <w:sz w:val="22"/>
+                <w:szCs w:val="22"/>
+                <w:lang w:val="en-AU" w:eastAsia="en-AU"/>
+              </w:rPr>
+              <w:t>0.1359</w:t>
+            </w:r>
+          </w:p>
+        </w:tc>
+        <w:tc>
+          <w:tcPr>
+            <w:tcW w:w="960" w:type="dxa"/>
+            <w:noWrap/>
+            <w:hideMark/>
+          </w:tcPr>
+          <w:p>
+            <w:pPr>
+              <w:overflowPunct/>
+              <w:spacing w:line="240" w:lineRule="auto"/>
+              <w:ind w:firstLine="0"/>
+              <w:jc w:val="right"/>
+              <w:textAlignment w:val="auto"/>
+              <w:cnfStyle w:val="000000100000" w:firstRow="0" w:lastRow="0" w:firstColumn="0" w:lastColumn="0" w:oddVBand="0" w:evenVBand="0" w:oddHBand="1" w:evenHBand="0" w:firstRowFirstColumn="0" w:firstRowLastColumn="0" w:lastRowFirstColumn="0" w:lastRowLastColumn="0"/>
+              <w:rPr>
+                <w:rFonts w:ascii="Calibri" w:hAnsi="Calibri" w:cs="Calibri"/>
+                <w:color w:val="000000"/>
+                <w:sz w:val="22"/>
+                <w:szCs w:val="22"/>
+                <w:lang w:val="en-AU" w:eastAsia="en-AU"/>
+              </w:rPr>
+            </w:pPr>
+            <w:r>
+              <w:rPr>
+                <w:rFonts w:ascii="Calibri" w:hAnsi="Calibri" w:cs="Calibri"/>
+                <w:color w:val="000000"/>
+                <w:sz w:val="22"/>
+                <w:szCs w:val="22"/>
+                <w:lang w:val="en-AU" w:eastAsia="en-AU"/>
+              </w:rPr>
+              <w:t>0.1365</w:t>
+            </w:r>
+          </w:p>
+        </w:tc>
+        <w:tc>
+          <w:tcPr>
+            <w:tcW w:w="960" w:type="dxa"/>
+            <w:noWrap/>
+            <w:hideMark/>
+          </w:tcPr>
+          <w:p>
+            <w:pPr>
+              <w:overflowPunct/>
+              <w:spacing w:line="240" w:lineRule="auto"/>
+              <w:ind w:firstLine="0"/>
+              <w:jc w:val="right"/>
+              <w:textAlignment w:val="auto"/>
+              <w:cnfStyle w:val="000000100000" w:firstRow="0" w:lastRow="0" w:firstColumn="0" w:lastColumn="0" w:oddVBand="0" w:evenVBand="0" w:oddHBand="1" w:evenHBand="0" w:firstRowFirstColumn="0" w:firstRowLastColumn="0" w:lastRowFirstColumn="0" w:lastRowLastColumn="0"/>
+              <w:rPr>
+                <w:rFonts w:ascii="Calibri" w:hAnsi="Calibri" w:cs="Calibri"/>
+                <w:color w:val="000000"/>
+                <w:sz w:val="22"/>
+                <w:szCs w:val="22"/>
+                <w:lang w:val="en-AU" w:eastAsia="en-AU"/>
+              </w:rPr>
+            </w:pPr>
+            <w:r>
+              <w:rPr>
+                <w:rFonts w:ascii="Calibri" w:hAnsi="Calibri" w:cs="Calibri"/>
+                <w:color w:val="000000"/>
+                <w:sz w:val="22"/>
+                <w:szCs w:val="22"/>
+                <w:lang w:val="en-AU" w:eastAsia="en-AU"/>
+              </w:rPr>
+              <w:t>0.1362</w:t>
+            </w:r>
+          </w:p>
+        </w:tc>
+        <w:tc>
+          <w:tcPr>
+            <w:tcW w:w="960" w:type="dxa"/>
+            <w:noWrap/>
+            <w:hideMark/>
+          </w:tcPr>
+          <w:p>
+            <w:pPr>
+              <w:overflowPunct/>
+              <w:spacing w:line="240" w:lineRule="auto"/>
+              <w:ind w:firstLine="0"/>
+              <w:jc w:val="right"/>
+              <w:textAlignment w:val="auto"/>
+              <w:cnfStyle w:val="000000100000" w:firstRow="0" w:lastRow="0" w:firstColumn="0" w:lastColumn="0" w:oddVBand="0" w:evenVBand="0" w:oddHBand="1" w:evenHBand="0" w:firstRowFirstColumn="0" w:firstRowLastColumn="0" w:lastRowFirstColumn="0" w:lastRowLastColumn="0"/>
+              <w:rPr>
+                <w:rFonts w:ascii="Calibri" w:hAnsi="Calibri" w:cs="Calibri"/>
+                <w:color w:val="000000"/>
+                <w:sz w:val="22"/>
+                <w:szCs w:val="22"/>
+                <w:lang w:val="en-AU" w:eastAsia="en-AU"/>
+              </w:rPr>
+            </w:pPr>
+            <w:r>
+              <w:rPr>
+                <w:rFonts w:ascii="Calibri" w:hAnsi="Calibri" w:cs="Calibri"/>
+                <w:color w:val="000000"/>
+                <w:sz w:val="22"/>
+                <w:szCs w:val="22"/>
+                <w:lang w:val="en-AU" w:eastAsia="en-AU"/>
+              </w:rPr>
+              <w:t>0.1353</w:t>
+            </w:r>
+          </w:p>
+        </w:tc>
+      </w:tr>
+      <w:tr>
+        <w:trPr>
+          <w:trHeight w:val="300"/>
+        </w:trPr>
+        <w:tc>
+          <w:tcPr>
+            <w:cnfStyle w:val="001000000000" w:firstRow="0" w:lastRow="0" w:firstColumn="1" w:lastColumn="0" w:oddVBand="0" w:evenVBand="0" w:oddHBand="0" w:evenHBand="0" w:firstRowFirstColumn="0" w:firstRowLastColumn="0" w:lastRowFirstColumn="0" w:lastRowLastColumn="0"/>
+            <w:tcW w:w="1843" w:type="dxa"/>
+            <w:noWrap/>
+            <w:hideMark/>
+          </w:tcPr>
+          <w:p>
+            <w:pPr>
+              <w:overflowPunct/>
+              <w:spacing w:line="240" w:lineRule="auto"/>
+              <w:ind w:firstLine="0"/>
+              <w:jc w:val="left"/>
+              <w:textAlignment w:val="auto"/>
+              <w:rPr>
+                <w:rFonts w:ascii="Calibri" w:hAnsi="Calibri" w:cs="Calibri"/>
+                <w:b/>
+                <w:bCs/>
+                <w:i w:val="0"/>
+                <w:iCs w:val="0"/>
+                <w:color w:val="000000"/>
+                <w:sz w:val="22"/>
+                <w:szCs w:val="22"/>
+                <w:lang w:val="en-AU" w:eastAsia="en-AU"/>
+              </w:rPr>
+            </w:pPr>
+            <w:r>
+              <w:rPr>
+                <w:rFonts w:ascii="Calibri" w:hAnsi="Calibri" w:cs="Calibri"/>
+                <w:b/>
+                <w:bCs/>
+                <w:i w:val="0"/>
+                <w:iCs w:val="0"/>
+                <w:color w:val="000000"/>
+                <w:sz w:val="22"/>
+                <w:szCs w:val="22"/>
+                <w:lang w:val="en-AU" w:eastAsia="en-AU"/>
+              </w:rPr>
+              <w:t>Doc NER</w:t>
+            </w:r>
+          </w:p>
+        </w:tc>
+        <w:tc>
+          <w:tcPr>
+            <w:tcW w:w="495" w:type="dxa"/>
+            <w:noWrap/>
+            <w:hideMark/>
+          </w:tcPr>
+          <w:p>
+            <w:pPr>
+              <w:overflowPunct/>
+              <w:spacing w:line="240" w:lineRule="auto"/>
+              <w:ind w:firstLine="0"/>
+              <w:jc w:val="right"/>
+              <w:textAlignment w:val="auto"/>
+              <w:cnfStyle w:val="000000000000" w:firstRow="0" w:lastRow="0" w:firstColumn="0" w:lastColumn="0" w:oddVBand="0" w:evenVBand="0" w:oddHBand="0" w:evenHBand="0" w:firstRowFirstColumn="0" w:firstRowLastColumn="0" w:lastRowFirstColumn="0" w:lastRowLastColumn="0"/>
+              <w:rPr>
+                <w:rFonts w:ascii="Calibri" w:hAnsi="Calibri" w:cs="Calibri"/>
+                <w:color w:val="000000"/>
+                <w:sz w:val="22"/>
+                <w:szCs w:val="22"/>
+                <w:lang w:val="en-AU" w:eastAsia="en-AU"/>
+              </w:rPr>
+            </w:pPr>
+            <w:r>
+              <w:rPr>
+                <w:rFonts w:ascii="Calibri" w:hAnsi="Calibri" w:cs="Calibri"/>
+                <w:color w:val="000000"/>
+                <w:sz w:val="22"/>
+                <w:szCs w:val="22"/>
+                <w:lang w:val="en-AU" w:eastAsia="en-AU"/>
+              </w:rPr>
+              <w:t>0.1524</w:t>
+            </w:r>
+          </w:p>
+        </w:tc>
+        <w:tc>
+          <w:tcPr>
+            <w:tcW w:w="960" w:type="dxa"/>
+            <w:noWrap/>
+            <w:hideMark/>
+          </w:tcPr>
+          <w:p>
+            <w:pPr>
+              <w:overflowPunct/>
+              <w:spacing w:line="240" w:lineRule="auto"/>
+              <w:ind w:firstLine="0"/>
+              <w:jc w:val="right"/>
+              <w:textAlignment w:val="auto"/>
+              <w:cnfStyle w:val="000000000000" w:firstRow="0" w:lastRow="0" w:firstColumn="0" w:lastColumn="0" w:oddVBand="0" w:evenVBand="0" w:oddHBand="0" w:evenHBand="0" w:firstRowFirstColumn="0" w:firstRowLastColumn="0" w:lastRowFirstColumn="0" w:lastRowLastColumn="0"/>
+              <w:rPr>
+                <w:rFonts w:ascii="Calibri" w:hAnsi="Calibri" w:cs="Calibri"/>
+                <w:color w:val="000000"/>
+                <w:sz w:val="22"/>
+                <w:szCs w:val="22"/>
+                <w:lang w:val="en-AU" w:eastAsia="en-AU"/>
+              </w:rPr>
+            </w:pPr>
+            <w:r>
+              <w:rPr>
+                <w:rFonts w:ascii="Calibri" w:hAnsi="Calibri" w:cs="Calibri"/>
+                <w:color w:val="000000"/>
+                <w:sz w:val="22"/>
+                <w:szCs w:val="22"/>
+                <w:lang w:val="en-AU" w:eastAsia="en-AU"/>
+              </w:rPr>
+              <w:t>0.1623</w:t>
+            </w:r>
+          </w:p>
+        </w:tc>
+        <w:tc>
+          <w:tcPr>
+            <w:tcW w:w="960" w:type="dxa"/>
+            <w:noWrap/>
+            <w:hideMark/>
+          </w:tcPr>
+          <w:p>
+            <w:pPr>
+              <w:overflowPunct/>
+              <w:spacing w:line="240" w:lineRule="auto"/>
+              <w:ind w:firstLine="0"/>
+              <w:jc w:val="right"/>
+              <w:textAlignment w:val="auto"/>
+              <w:cnfStyle w:val="000000000000" w:firstRow="0" w:lastRow="0" w:firstColumn="0" w:lastColumn="0" w:oddVBand="0" w:evenVBand="0" w:oddHBand="0" w:evenHBand="0" w:firstRowFirstColumn="0" w:firstRowLastColumn="0" w:lastRowFirstColumn="0" w:lastRowLastColumn="0"/>
+              <w:rPr>
+                <w:rFonts w:ascii="Calibri" w:hAnsi="Calibri" w:cs="Calibri"/>
+                <w:color w:val="000000"/>
+                <w:sz w:val="22"/>
+                <w:szCs w:val="22"/>
+                <w:lang w:val="en-AU" w:eastAsia="en-AU"/>
+              </w:rPr>
+            </w:pPr>
+            <w:r>
+              <w:rPr>
+                <w:rFonts w:ascii="Calibri" w:hAnsi="Calibri" w:cs="Calibri"/>
+                <w:color w:val="000000"/>
+                <w:sz w:val="22"/>
+                <w:szCs w:val="22"/>
+                <w:lang w:val="en-AU" w:eastAsia="en-AU"/>
+              </w:rPr>
+              <w:t>0.1575</w:t>
+            </w:r>
+          </w:p>
+        </w:tc>
+        <w:tc>
+          <w:tcPr>
+            <w:tcW w:w="960" w:type="dxa"/>
+            <w:noWrap/>
+            <w:hideMark/>
+          </w:tcPr>
+          <w:p>
+            <w:pPr>
+              <w:overflowPunct/>
+              <w:spacing w:line="240" w:lineRule="auto"/>
+              <w:ind w:firstLine="0"/>
+              <w:jc w:val="right"/>
+              <w:textAlignment w:val="auto"/>
+              <w:cnfStyle w:val="000000000000" w:firstRow="0" w:lastRow="0" w:firstColumn="0" w:lastColumn="0" w:oddVBand="0" w:evenVBand="0" w:oddHBand="0" w:evenHBand="0" w:firstRowFirstColumn="0" w:firstRowLastColumn="0" w:lastRowFirstColumn="0" w:lastRowLastColumn="0"/>
+              <w:rPr>
+                <w:rFonts w:ascii="Calibri" w:hAnsi="Calibri" w:cs="Calibri"/>
+                <w:color w:val="000000"/>
+                <w:sz w:val="22"/>
+                <w:szCs w:val="22"/>
+                <w:lang w:val="en-AU" w:eastAsia="en-AU"/>
+              </w:rPr>
+            </w:pPr>
+            <w:r>
+              <w:rPr>
+                <w:rFonts w:ascii="Calibri" w:hAnsi="Calibri" w:cs="Calibri"/>
+                <w:color w:val="000000"/>
+                <w:sz w:val="22"/>
+                <w:szCs w:val="22"/>
+                <w:lang w:val="en-AU" w:eastAsia="en-AU"/>
+              </w:rPr>
+              <w:t>0.1485</w:t>
+            </w:r>
+          </w:p>
+        </w:tc>
+      </w:tr>
+      <w:tr>
+        <w:trPr>
+          <w:cnfStyle w:val="000000100000" w:firstRow="0" w:lastRow="0" w:firstColumn="0" w:lastColumn="0" w:oddVBand="0" w:evenVBand="0" w:oddHBand="1" w:evenHBand="0" w:firstRowFirstColumn="0" w:firstRowLastColumn="0" w:lastRowFirstColumn="0" w:lastRowLastColumn="0"/>
+          <w:trHeight w:val="300"/>
+        </w:trPr>
+        <w:tc>
+          <w:tcPr>
+            <w:cnfStyle w:val="001000000000" w:firstRow="0" w:lastRow="0" w:firstColumn="1" w:lastColumn="0" w:oddVBand="0" w:evenVBand="0" w:oddHBand="0" w:evenHBand="0" w:firstRowFirstColumn="0" w:firstRowLastColumn="0" w:lastRowFirstColumn="0" w:lastRowLastColumn="0"/>
+            <w:tcW w:w="1843" w:type="dxa"/>
+            <w:noWrap/>
+            <w:hideMark/>
+          </w:tcPr>
+          <w:p>
+            <w:pPr>
+              <w:overflowPunct/>
+              <w:spacing w:line="240" w:lineRule="auto"/>
+              <w:ind w:firstLine="0"/>
+              <w:jc w:val="left"/>
+              <w:textAlignment w:val="auto"/>
+              <w:rPr>
+                <w:rFonts w:ascii="Calibri" w:hAnsi="Calibri" w:cs="Calibri"/>
+                <w:b/>
+                <w:bCs/>
+                <w:i w:val="0"/>
+                <w:iCs w:val="0"/>
+                <w:color w:val="000000"/>
+                <w:sz w:val="22"/>
+                <w:szCs w:val="22"/>
+                <w:lang w:val="en-AU" w:eastAsia="en-AU"/>
+              </w:rPr>
+            </w:pPr>
+            <w:r>
+              <w:rPr>
+                <w:rFonts w:ascii="Calibri" w:hAnsi="Calibri" w:cs="Calibri"/>
+                <w:b/>
+                <w:bCs/>
+                <w:i w:val="0"/>
+                <w:iCs w:val="0"/>
+                <w:color w:val="000000"/>
+                <w:sz w:val="22"/>
+                <w:szCs w:val="22"/>
+                <w:lang w:val="en-AU" w:eastAsia="en-AU"/>
+              </w:rPr>
+              <w:t>Q NER</w:t>
+            </w:r>
+          </w:p>
+        </w:tc>
+        <w:tc>
+          <w:tcPr>
+            <w:tcW w:w="495" w:type="dxa"/>
+            <w:noWrap/>
+            <w:hideMark/>
+          </w:tcPr>
+          <w:p>
+            <w:pPr>
+              <w:overflowPunct/>
+              <w:spacing w:line="240" w:lineRule="auto"/>
+              <w:ind w:firstLine="0"/>
+              <w:jc w:val="right"/>
+              <w:textAlignment w:val="auto"/>
+              <w:cnfStyle w:val="000000100000" w:firstRow="0" w:lastRow="0" w:firstColumn="0" w:lastColumn="0" w:oddVBand="0" w:evenVBand="0" w:oddHBand="1" w:evenHBand="0" w:firstRowFirstColumn="0" w:firstRowLastColumn="0" w:lastRowFirstColumn="0" w:lastRowLastColumn="0"/>
+              <w:rPr>
+                <w:rFonts w:ascii="Calibri" w:hAnsi="Calibri" w:cs="Calibri"/>
+                <w:color w:val="000000"/>
+                <w:sz w:val="22"/>
+                <w:szCs w:val="22"/>
+                <w:lang w:val="en-AU" w:eastAsia="en-AU"/>
+              </w:rPr>
+            </w:pPr>
+            <w:r>
+              <w:rPr>
+                <w:rFonts w:ascii="Calibri" w:hAnsi="Calibri" w:cs="Calibri"/>
+                <w:color w:val="000000"/>
+                <w:sz w:val="22"/>
+                <w:szCs w:val="22"/>
+                <w:lang w:val="en-AU" w:eastAsia="en-AU"/>
+              </w:rPr>
+              <w:t>0.1567</w:t>
+            </w:r>
+          </w:p>
+        </w:tc>
+        <w:tc>
+          <w:tcPr>
+            <w:tcW w:w="960" w:type="dxa"/>
+            <w:noWrap/>
+            <w:hideMark/>
+          </w:tcPr>
+          <w:p>
+            <w:pPr>
+              <w:overflowPunct/>
+              <w:spacing w:line="240" w:lineRule="auto"/>
+              <w:ind w:firstLine="0"/>
+              <w:jc w:val="right"/>
+              <w:textAlignment w:val="auto"/>
+              <w:cnfStyle w:val="000000100000" w:firstRow="0" w:lastRow="0" w:firstColumn="0" w:lastColumn="0" w:oddVBand="0" w:evenVBand="0" w:oddHBand="1" w:evenHBand="0" w:firstRowFirstColumn="0" w:firstRowLastColumn="0" w:lastRowFirstColumn="0" w:lastRowLastColumn="0"/>
+              <w:rPr>
+                <w:rFonts w:ascii="Calibri" w:hAnsi="Calibri" w:cs="Calibri"/>
+                <w:color w:val="000000"/>
+                <w:sz w:val="22"/>
+                <w:szCs w:val="22"/>
+                <w:lang w:val="en-AU" w:eastAsia="en-AU"/>
+              </w:rPr>
+            </w:pPr>
+            <w:r>
+              <w:rPr>
+                <w:rFonts w:ascii="Calibri" w:hAnsi="Calibri" w:cs="Calibri"/>
+                <w:color w:val="000000"/>
+                <w:sz w:val="22"/>
+                <w:szCs w:val="22"/>
+                <w:lang w:val="en-AU" w:eastAsia="en-AU"/>
+              </w:rPr>
+              <w:t>0.1689</w:t>
+            </w:r>
+          </w:p>
+        </w:tc>
+        <w:tc>
+          <w:tcPr>
+            <w:tcW w:w="960" w:type="dxa"/>
+            <w:noWrap/>
+            <w:hideMark/>
+          </w:tcPr>
+          <w:p>
+            <w:pPr>
+              <w:overflowPunct/>
+              <w:spacing w:line="240" w:lineRule="auto"/>
+              <w:ind w:firstLine="0"/>
+              <w:jc w:val="right"/>
+              <w:textAlignment w:val="auto"/>
+              <w:cnfStyle w:val="000000100000" w:firstRow="0" w:lastRow="0" w:firstColumn="0" w:lastColumn="0" w:oddVBand="0" w:evenVBand="0" w:oddHBand="1" w:evenHBand="0" w:firstRowFirstColumn="0" w:firstRowLastColumn="0" w:lastRowFirstColumn="0" w:lastRowLastColumn="0"/>
+              <w:rPr>
+                <w:rFonts w:ascii="Calibri" w:hAnsi="Calibri" w:cs="Calibri"/>
+                <w:color w:val="000000"/>
+                <w:sz w:val="22"/>
+                <w:szCs w:val="22"/>
+                <w:lang w:val="en-AU" w:eastAsia="en-AU"/>
+              </w:rPr>
+            </w:pPr>
+            <w:r>
+              <w:rPr>
+                <w:rFonts w:ascii="Calibri" w:hAnsi="Calibri" w:cs="Calibri"/>
+                <w:color w:val="000000"/>
+                <w:sz w:val="22"/>
+                <w:szCs w:val="22"/>
+                <w:lang w:val="en-AU" w:eastAsia="en-AU"/>
+              </w:rPr>
+              <w:t>0.1345</w:t>
+            </w:r>
+          </w:p>
+        </w:tc>
+        <w:tc>
+          <w:tcPr>
+            <w:tcW w:w="960" w:type="dxa"/>
+            <w:noWrap/>
+            <w:hideMark/>
+          </w:tcPr>
+          <w:p>
+            <w:pPr>
+              <w:overflowPunct/>
+              <w:spacing w:line="240" w:lineRule="auto"/>
+              <w:ind w:firstLine="0"/>
+              <w:jc w:val="right"/>
+              <w:textAlignment w:val="auto"/>
+              <w:cnfStyle w:val="000000100000" w:firstRow="0" w:lastRow="0" w:firstColumn="0" w:lastColumn="0" w:oddVBand="0" w:evenVBand="0" w:oddHBand="1" w:evenHBand="0" w:firstRowFirstColumn="0" w:firstRowLastColumn="0" w:lastRowFirstColumn="0" w:lastRowLastColumn="0"/>
+              <w:rPr>
+                <w:rFonts w:ascii="Calibri" w:hAnsi="Calibri" w:cs="Calibri"/>
+                <w:color w:val="000000"/>
+                <w:sz w:val="22"/>
+                <w:szCs w:val="22"/>
+                <w:lang w:val="en-AU" w:eastAsia="en-AU"/>
+              </w:rPr>
+            </w:pPr>
+            <w:r>
+              <w:rPr>
+                <w:rFonts w:ascii="Calibri" w:hAnsi="Calibri" w:cs="Calibri"/>
+                <w:color w:val="000000"/>
+                <w:sz w:val="22"/>
+                <w:szCs w:val="22"/>
+                <w:lang w:val="en-AU" w:eastAsia="en-AU"/>
+              </w:rPr>
+              <w:t>0.1456</w:t>
+            </w:r>
+          </w:p>
+        </w:tc>
+      </w:tr>
+      <w:tr>
+        <w:trPr>
+          <w:trHeight w:val="300"/>
+        </w:trPr>
+        <w:tc>
+          <w:tcPr>
+            <w:cnfStyle w:val="001000000000" w:firstRow="0" w:lastRow="0" w:firstColumn="1" w:lastColumn="0" w:oddVBand="0" w:evenVBand="0" w:oddHBand="0" w:evenHBand="0" w:firstRowFirstColumn="0" w:firstRowLastColumn="0" w:lastRowFirstColumn="0" w:lastRowLastColumn="0"/>
+            <w:tcW w:w="1843" w:type="dxa"/>
+            <w:noWrap/>
+            <w:hideMark/>
+          </w:tcPr>
+          <w:p>
+            <w:pPr>
+              <w:overflowPunct/>
+              <w:spacing w:line="240" w:lineRule="auto"/>
+              <w:ind w:firstLine="0"/>
+              <w:jc w:val="left"/>
+              <w:textAlignment w:val="auto"/>
+              <w:rPr>
+                <w:rFonts w:ascii="Calibri" w:hAnsi="Calibri" w:cs="Calibri"/>
+                <w:b/>
+                <w:bCs/>
+                <w:i w:val="0"/>
+                <w:iCs w:val="0"/>
+                <w:color w:val="000000"/>
+                <w:sz w:val="22"/>
+                <w:szCs w:val="22"/>
+                <w:lang w:val="en-AU" w:eastAsia="en-AU"/>
+              </w:rPr>
+            </w:pPr>
+            <w:r>
+              <w:rPr>
+                <w:rFonts w:ascii="Calibri" w:hAnsi="Calibri" w:cs="Calibri"/>
+                <w:b/>
+                <w:bCs/>
+                <w:i w:val="0"/>
+                <w:iCs w:val="0"/>
+                <w:color w:val="000000"/>
+                <w:sz w:val="22"/>
+                <w:szCs w:val="22"/>
+                <w:lang w:val="en-AU" w:eastAsia="en-AU"/>
+              </w:rPr>
+              <w:t>Doc and Q NER</w:t>
+            </w:r>
+          </w:p>
+        </w:tc>
+        <w:tc>
+          <w:tcPr>
+            <w:tcW w:w="495" w:type="dxa"/>
+            <w:noWrap/>
+            <w:hideMark/>
+          </w:tcPr>
+          <w:p>
+            <w:pPr>
+              <w:overflowPunct/>
+              <w:spacing w:line="240" w:lineRule="auto"/>
+              <w:ind w:firstLine="0"/>
+              <w:jc w:val="right"/>
+              <w:textAlignment w:val="auto"/>
+              <w:cnfStyle w:val="000000000000" w:firstRow="0" w:lastRow="0" w:firstColumn="0" w:lastColumn="0" w:oddVBand="0" w:evenVBand="0" w:oddHBand="0" w:evenHBand="0" w:firstRowFirstColumn="0" w:firstRowLastColumn="0" w:lastRowFirstColumn="0" w:lastRowLastColumn="0"/>
+              <w:rPr>
+                <w:rFonts w:ascii="Calibri" w:hAnsi="Calibri" w:cs="Calibri"/>
+                <w:color w:val="000000"/>
+                <w:sz w:val="22"/>
+                <w:szCs w:val="22"/>
+                <w:lang w:val="en-AU" w:eastAsia="en-AU"/>
+              </w:rPr>
+            </w:pPr>
+            <w:r>
+              <w:rPr>
+                <w:rFonts w:ascii="Calibri" w:hAnsi="Calibri" w:cs="Calibri"/>
+                <w:color w:val="000000"/>
+                <w:sz w:val="22"/>
+                <w:szCs w:val="22"/>
+                <w:lang w:val="en-AU" w:eastAsia="en-AU"/>
+              </w:rPr>
+              <w:t>0.1833</w:t>
+            </w:r>
+          </w:p>
+        </w:tc>
+        <w:tc>
+          <w:tcPr>
+            <w:tcW w:w="960" w:type="dxa"/>
+            <w:noWrap/>
+            <w:hideMark/>
+          </w:tcPr>
+          <w:p>
+            <w:pPr>
+              <w:overflowPunct/>
+              <w:spacing w:line="240" w:lineRule="auto"/>
+              <w:ind w:firstLine="0"/>
+              <w:jc w:val="right"/>
+              <w:textAlignment w:val="auto"/>
+              <w:cnfStyle w:val="000000000000" w:firstRow="0" w:lastRow="0" w:firstColumn="0" w:lastColumn="0" w:oddVBand="0" w:evenVBand="0" w:oddHBand="0" w:evenHBand="0" w:firstRowFirstColumn="0" w:firstRowLastColumn="0" w:lastRowFirstColumn="0" w:lastRowLastColumn="0"/>
+              <w:rPr>
+                <w:rFonts w:ascii="Calibri" w:hAnsi="Calibri" w:cs="Calibri"/>
+                <w:color w:val="000000"/>
+                <w:sz w:val="22"/>
+                <w:szCs w:val="22"/>
+                <w:lang w:val="en-AU" w:eastAsia="en-AU"/>
+              </w:rPr>
+            </w:pPr>
+            <w:r>
+              <w:rPr>
+                <w:rFonts w:ascii="Calibri" w:hAnsi="Calibri" w:cs="Calibri"/>
+                <w:color w:val="000000"/>
+                <w:sz w:val="22"/>
+                <w:szCs w:val="22"/>
+                <w:lang w:val="en-AU" w:eastAsia="en-AU"/>
+              </w:rPr>
+              <w:t>0.1630</w:t>
+            </w:r>
+          </w:p>
+        </w:tc>
+        <w:tc>
+          <w:tcPr>
+            <w:tcW w:w="960" w:type="dxa"/>
+            <w:noWrap/>
+            <w:hideMark/>
+          </w:tcPr>
+          <w:p>
+            <w:pPr>
+              <w:overflowPunct/>
+              <w:spacing w:line="240" w:lineRule="auto"/>
+              <w:ind w:firstLine="0"/>
+              <w:jc w:val="right"/>
+              <w:textAlignment w:val="auto"/>
+              <w:cnfStyle w:val="000000000000" w:firstRow="0" w:lastRow="0" w:firstColumn="0" w:lastColumn="0" w:oddVBand="0" w:evenVBand="0" w:oddHBand="0" w:evenHBand="0" w:firstRowFirstColumn="0" w:firstRowLastColumn="0" w:lastRowFirstColumn="0" w:lastRowLastColumn="0"/>
+              <w:rPr>
+                <w:rFonts w:ascii="Calibri" w:hAnsi="Calibri" w:cs="Calibri"/>
+                <w:color w:val="000000"/>
+                <w:sz w:val="22"/>
+                <w:szCs w:val="22"/>
+                <w:lang w:val="en-AU" w:eastAsia="en-AU"/>
+              </w:rPr>
+            </w:pPr>
+            <w:r>
+              <w:rPr>
+                <w:rFonts w:ascii="Calibri" w:hAnsi="Calibri" w:cs="Calibri"/>
+                <w:color w:val="000000"/>
+                <w:sz w:val="22"/>
+                <w:szCs w:val="22"/>
+                <w:lang w:val="en-AU" w:eastAsia="en-AU"/>
+              </w:rPr>
+              <w:t>0.1543</w:t>
+            </w:r>
+          </w:p>
+        </w:tc>
+        <w:tc>
+          <w:tcPr>
+            <w:tcW w:w="960" w:type="dxa"/>
+            <w:noWrap/>
+            <w:hideMark/>
+          </w:tcPr>
+          <w:p>
+            <w:pPr>
+              <w:overflowPunct/>
+              <w:spacing w:line="240" w:lineRule="auto"/>
+              <w:ind w:firstLine="0"/>
+              <w:jc w:val="right"/>
+              <w:textAlignment w:val="auto"/>
+              <w:cnfStyle w:val="000000000000" w:firstRow="0" w:lastRow="0" w:firstColumn="0" w:lastColumn="0" w:oddVBand="0" w:evenVBand="0" w:oddHBand="0" w:evenHBand="0" w:firstRowFirstColumn="0" w:firstRowLastColumn="0" w:lastRowFirstColumn="0" w:lastRowLastColumn="0"/>
+              <w:rPr>
+                <w:rFonts w:ascii="Calibri" w:hAnsi="Calibri" w:cs="Calibri"/>
+                <w:color w:val="000000"/>
+                <w:sz w:val="22"/>
+                <w:szCs w:val="22"/>
+                <w:lang w:val="en-AU" w:eastAsia="en-AU"/>
+              </w:rPr>
+            </w:pPr>
+            <w:r>
+              <w:rPr>
+                <w:rFonts w:ascii="Calibri" w:hAnsi="Calibri" w:cs="Calibri"/>
+                <w:color w:val="000000"/>
+                <w:sz w:val="22"/>
+                <w:szCs w:val="22"/>
+                <w:lang w:val="en-AU" w:eastAsia="en-AU"/>
+              </w:rPr>
+              <w:t>0.1393</w:t>
+            </w:r>
+          </w:p>
+        </w:tc>
+      </w:tr>
+    </w:tbl>
+    <w:p>
+      <w:pPr>
+        <w:ind w:firstLine="0"/>
+      </w:pPr>
+    </w:p>
+    <w:p>
+      <w:pPr>
+        <w:ind w:firstLine="0"/>
+      </w:pPr>
+      <w:r>
+        <w:t>We thus preceded with this RNN model embedding to test with models of different hidden layer and attention layers.</w:t>
+      </w:r>
+    </w:p>
+    <w:p>
+      <w:pPr>
+        <w:ind w:firstLine="0"/>
+      </w:pPr>
+    </w:p>
+    <w:p>
+      <w:pPr>
+        <w:ind w:firstLine="0"/>
+      </w:pPr>
+      <w:r>
+        <w:t>INSERT DETAILS OF THE MODEL ARCHITECTURE, ATTENTION ETC</w:t>
+      </w:r>
+    </w:p>
+    <w:p>
+      <w:pPr>
+        <w:ind w:firstLine="0"/>
+      </w:pPr>
+    </w:p>
+    <w:p>
+      <w:pPr>
+        <w:pStyle w:val="heading1"/>
+      </w:pPr>
+      <w:r>
         <w:lastRenderedPageBreak/>
-        <w:t xml:space="preserve">NER tagging was done using </w:t>
-      </w:r>
-      <w:proofErr w:type="spellStart"/>
-      <w:r>
-        <w:t>spaCy’s</w:t>
-      </w:r>
-      <w:proofErr w:type="spellEnd"/>
-      <w:r>
-        <w:t xml:space="preserve"> pretrained </w:t>
-      </w:r>
-      <w:proofErr w:type="spellStart"/>
-      <w:r>
-        <w:t>en_core_web_sm</w:t>
-      </w:r>
-      <w:proofErr w:type="spellEnd"/>
-      <w:r>
-        <w:t xml:space="preserve"> model. Words were embedded with both the entity type and the entity IOB predicted by the model.</w:t>
-      </w:r>
-    </w:p>
-    <w:p>
-      <w:pPr>
-        <w:ind w:firstLine="0"/>
-      </w:pPr>
-    </w:p>
-    <w:p>
-      <w:pPr>
-        <w:ind w:firstLine="0"/>
-      </w:pPr>
-    </w:p>
-    <w:p>
-      <w:pPr>
-        <w:ind w:firstLine="0"/>
-      </w:pPr>
-      <w:r>
-        <w:t>INSERT DETAILS OF THE MODEL ARCHITECTURE, ATTENTION ETC</w:t>
-      </w:r>
-    </w:p>
-    <w:p>
-      <w:pPr>
-        <w:ind w:firstLine="0"/>
-      </w:pPr>
-    </w:p>
-    <w:p>
-      <w:pPr>
-        <w:pStyle w:val="heading1"/>
-      </w:pPr>
-      <w:r>
         <w:t>Model Testing</w:t>
       </w:r>
     </w:p>
@@ -725,23 +1695,10 @@
         <w:pStyle w:val="referenceitem"/>
       </w:pPr>
       <w:r>
-        <w:t xml:space="preserve">Yang, Y., </w:t>
-      </w:r>
-      <w:proofErr w:type="spellStart"/>
-      <w:r>
-        <w:t>Yih</w:t>
-      </w:r>
-      <w:proofErr w:type="spellEnd"/>
-      <w:r>
-        <w:t xml:space="preserve">, W., Meek, C.: </w:t>
-      </w:r>
-      <w:proofErr w:type="spellStart"/>
-      <w:r>
-        <w:t>WikiQA</w:t>
-      </w:r>
-      <w:proofErr w:type="spellEnd"/>
-      <w:r>
-        <w:t>: A Challenge Dataset for Open-Domain Question Answering</w:t>
+        <w:t xml:space="preserve">Yang, Y., Yih, W., Meek, C.: </w:t>
+      </w:r>
+      <w:r>
+        <w:t>WikiQA: A Challenge Dataset for Open-Domain Question Answering</w:t>
       </w:r>
       <w:r>
         <w:t xml:space="preserve">. </w:t>
@@ -809,15 +1766,7 @@
         <w:pStyle w:val="referenceitem"/>
       </w:pPr>
       <w:r>
-        <w:t xml:space="preserve">Author, F., Author, S., Author, T.: Book title. 2nd </w:t>
-      </w:r>
-      <w:proofErr w:type="spellStart"/>
-      <w:r>
-        <w:t>edn</w:t>
-      </w:r>
-      <w:proofErr w:type="spellEnd"/>
-      <w:r>
-        <w:t>. Publisher, Location (1999).</w:t>
+        <w:t>Author, F., Author, S., Author, T.: Book title. 2nd edn. Publisher, Location (1999).</w:t>
       </w:r>
     </w:p>
     <w:p>
@@ -833,7 +1782,6 @@
         <w:pStyle w:val="referenceitem"/>
       </w:pPr>
       <w:r>
-        <w:lastRenderedPageBreak/>
         <w:t xml:space="preserve">LNCS Homepage, </w:t>
       </w:r>
       <w:hyperlink r:id="rId8">
@@ -2866,6 +3814,287 @@
     <w:semiHidden/>
     <w:qFormat/>
   </w:style>
+  <w:style w:type="table" w:styleId="ListTable1Light-Accent1">
+    <w:name w:val="List Table 1 Light Accent 1"/>
+    <w:basedOn w:val="TableNormal"/>
+    <w:uiPriority w:val="46"/>
+    <w:rsid w:val="00500EE2"/>
+    <w:tblPr>
+      <w:tblStyleRowBandSize w:val="1"/>
+      <w:tblStyleColBandSize w:val="1"/>
+    </w:tblPr>
+    <w:tblStylePr w:type="firstRow">
+      <w:rPr>
+        <w:b/>
+        <w:bCs/>
+      </w:rPr>
+      <w:tblPr/>
+      <w:tcPr>
+        <w:tcBorders>
+          <w:bottom w:val="single" w:sz="4" w:space="0" w:color="95B3D7" w:themeColor="accent1" w:themeTint="99"/>
+        </w:tcBorders>
+      </w:tcPr>
+    </w:tblStylePr>
+    <w:tblStylePr w:type="lastRow">
+      <w:rPr>
+        <w:b/>
+        <w:bCs/>
+      </w:rPr>
+      <w:tblPr/>
+      <w:tcPr>
+        <w:tcBorders>
+          <w:top w:val="single" w:sz="4" w:space="0" w:color="95B3D7" w:themeColor="accent1" w:themeTint="99"/>
+        </w:tcBorders>
+      </w:tcPr>
+    </w:tblStylePr>
+    <w:tblStylePr w:type="firstCol">
+      <w:rPr>
+        <w:b/>
+        <w:bCs/>
+      </w:rPr>
+    </w:tblStylePr>
+    <w:tblStylePr w:type="lastCol">
+      <w:rPr>
+        <w:b/>
+        <w:bCs/>
+      </w:rPr>
+    </w:tblStylePr>
+    <w:tblStylePr w:type="band1Vert">
+      <w:tblPr/>
+      <w:tcPr>
+        <w:shd w:val="clear" w:color="auto" w:fill="DBE5F1" w:themeFill="accent1" w:themeFillTint="33"/>
+      </w:tcPr>
+    </w:tblStylePr>
+    <w:tblStylePr w:type="band1Horz">
+      <w:tblPr/>
+      <w:tcPr>
+        <w:shd w:val="clear" w:color="auto" w:fill="DBE5F1" w:themeFill="accent1" w:themeFillTint="33"/>
+      </w:tcPr>
+    </w:tblStylePr>
+  </w:style>
+  <w:style w:type="table" w:styleId="PlainTable3">
+    <w:name w:val="Plain Table 3"/>
+    <w:basedOn w:val="TableNormal"/>
+    <w:uiPriority w:val="43"/>
+    <w:rsid w:val="002535B1"/>
+    <w:tblPr>
+      <w:tblStyleRowBandSize w:val="1"/>
+      <w:tblStyleColBandSize w:val="1"/>
+    </w:tblPr>
+    <w:tblStylePr w:type="firstRow">
+      <w:rPr>
+        <w:b/>
+        <w:bCs/>
+        <w:caps/>
+      </w:rPr>
+      <w:tblPr/>
+      <w:tcPr>
+        <w:tcBorders>
+          <w:bottom w:val="single" w:sz="4" w:space="0" w:color="7F7F7F" w:themeColor="text1" w:themeTint="80"/>
+        </w:tcBorders>
+      </w:tcPr>
+    </w:tblStylePr>
+    <w:tblStylePr w:type="lastRow">
+      <w:rPr>
+        <w:b/>
+        <w:bCs/>
+        <w:caps/>
+      </w:rPr>
+      <w:tblPr/>
+      <w:tcPr>
+        <w:tcBorders>
+          <w:top w:val="nil"/>
+        </w:tcBorders>
+      </w:tcPr>
+    </w:tblStylePr>
+    <w:tblStylePr w:type="firstCol">
+      <w:rPr>
+        <w:b/>
+        <w:bCs/>
+        <w:caps/>
+      </w:rPr>
+      <w:tblPr/>
+      <w:tcPr>
+        <w:tcBorders>
+          <w:right w:val="single" w:sz="4" w:space="0" w:color="7F7F7F" w:themeColor="text1" w:themeTint="80"/>
+        </w:tcBorders>
+      </w:tcPr>
+    </w:tblStylePr>
+    <w:tblStylePr w:type="lastCol">
+      <w:rPr>
+        <w:b/>
+        <w:bCs/>
+        <w:caps/>
+      </w:rPr>
+      <w:tblPr/>
+      <w:tcPr>
+        <w:tcBorders>
+          <w:left w:val="nil"/>
+        </w:tcBorders>
+      </w:tcPr>
+    </w:tblStylePr>
+    <w:tblStylePr w:type="band1Vert">
+      <w:tblPr/>
+      <w:tcPr>
+        <w:shd w:val="clear" w:color="auto" w:fill="F2F2F2" w:themeFill="background1" w:themeFillShade="F2"/>
+      </w:tcPr>
+    </w:tblStylePr>
+    <w:tblStylePr w:type="band1Horz">
+      <w:tblPr/>
+      <w:tcPr>
+        <w:shd w:val="clear" w:color="auto" w:fill="F2F2F2" w:themeFill="background1" w:themeFillShade="F2"/>
+      </w:tcPr>
+    </w:tblStylePr>
+    <w:tblStylePr w:type="neCell">
+      <w:tblPr/>
+      <w:tcPr>
+        <w:tcBorders>
+          <w:left w:val="nil"/>
+        </w:tcBorders>
+      </w:tcPr>
+    </w:tblStylePr>
+    <w:tblStylePr w:type="nwCell">
+      <w:tblPr/>
+      <w:tcPr>
+        <w:tcBorders>
+          <w:right w:val="nil"/>
+        </w:tcBorders>
+      </w:tcPr>
+    </w:tblStylePr>
+  </w:style>
+  <w:style w:type="table" w:styleId="TableGridLight">
+    <w:name w:val="Grid Table Light"/>
+    <w:basedOn w:val="TableNormal"/>
+    <w:uiPriority w:val="40"/>
+    <w:rsid w:val="002535B1"/>
+    <w:tblPr>
+      <w:tblBorders>
+        <w:top w:val="single" w:sz="4" w:space="0" w:color="BFBFBF" w:themeColor="background1" w:themeShade="BF"/>
+        <w:left w:val="single" w:sz="4" w:space="0" w:color="BFBFBF" w:themeColor="background1" w:themeShade="BF"/>
+        <w:bottom w:val="single" w:sz="4" w:space="0" w:color="BFBFBF" w:themeColor="background1" w:themeShade="BF"/>
+        <w:right w:val="single" w:sz="4" w:space="0" w:color="BFBFBF" w:themeColor="background1" w:themeShade="BF"/>
+        <w:insideH w:val="single" w:sz="4" w:space="0" w:color="BFBFBF" w:themeColor="background1" w:themeShade="BF"/>
+        <w:insideV w:val="single" w:sz="4" w:space="0" w:color="BFBFBF" w:themeColor="background1" w:themeShade="BF"/>
+      </w:tblBorders>
+    </w:tblPr>
+  </w:style>
+  <w:style w:type="table" w:styleId="PlainTable5">
+    <w:name w:val="Plain Table 5"/>
+    <w:basedOn w:val="TableNormal"/>
+    <w:uiPriority w:val="45"/>
+    <w:rsid w:val="002535B1"/>
+    <w:tblPr>
+      <w:tblStyleRowBandSize w:val="1"/>
+      <w:tblStyleColBandSize w:val="1"/>
+    </w:tblPr>
+    <w:tblStylePr w:type="firstRow">
+      <w:rPr>
+        <w:rFonts w:asciiTheme="majorHAnsi" w:eastAsiaTheme="majorEastAsia" w:hAnsiTheme="majorHAnsi" w:cstheme="majorBidi"/>
+        <w:i/>
+        <w:iCs/>
+        <w:sz w:val="26"/>
+      </w:rPr>
+      <w:tblPr/>
+      <w:tcPr>
+        <w:tcBorders>
+          <w:bottom w:val="single" w:sz="4" w:space="0" w:color="7F7F7F" w:themeColor="text1" w:themeTint="80"/>
+        </w:tcBorders>
+        <w:shd w:val="clear" w:color="auto" w:fill="FFFFFF" w:themeFill="background1"/>
+      </w:tcPr>
+    </w:tblStylePr>
+    <w:tblStylePr w:type="lastRow">
+      <w:rPr>
+        <w:rFonts w:asciiTheme="majorHAnsi" w:eastAsiaTheme="majorEastAsia" w:hAnsiTheme="majorHAnsi" w:cstheme="majorBidi"/>
+        <w:i/>
+        <w:iCs/>
+        <w:sz w:val="26"/>
+      </w:rPr>
+      <w:tblPr/>
+      <w:tcPr>
+        <w:tcBorders>
+          <w:top w:val="single" w:sz="4" w:space="0" w:color="7F7F7F" w:themeColor="text1" w:themeTint="80"/>
+        </w:tcBorders>
+        <w:shd w:val="clear" w:color="auto" w:fill="FFFFFF" w:themeFill="background1"/>
+      </w:tcPr>
+    </w:tblStylePr>
+    <w:tblStylePr w:type="firstCol">
+      <w:pPr>
+        <w:jc w:val="right"/>
+      </w:pPr>
+      <w:rPr>
+        <w:rFonts w:asciiTheme="majorHAnsi" w:eastAsiaTheme="majorEastAsia" w:hAnsiTheme="majorHAnsi" w:cstheme="majorBidi"/>
+        <w:i/>
+        <w:iCs/>
+        <w:sz w:val="26"/>
+      </w:rPr>
+      <w:tblPr/>
+      <w:tcPr>
+        <w:tcBorders>
+          <w:right w:val="single" w:sz="4" w:space="0" w:color="7F7F7F" w:themeColor="text1" w:themeTint="80"/>
+        </w:tcBorders>
+        <w:shd w:val="clear" w:color="auto" w:fill="FFFFFF" w:themeFill="background1"/>
+      </w:tcPr>
+    </w:tblStylePr>
+    <w:tblStylePr w:type="lastCol">
+      <w:rPr>
+        <w:rFonts w:asciiTheme="majorHAnsi" w:eastAsiaTheme="majorEastAsia" w:hAnsiTheme="majorHAnsi" w:cstheme="majorBidi"/>
+        <w:i/>
+        <w:iCs/>
+        <w:sz w:val="26"/>
+      </w:rPr>
+      <w:tblPr/>
+      <w:tcPr>
+        <w:tcBorders>
+          <w:left w:val="single" w:sz="4" w:space="0" w:color="7F7F7F" w:themeColor="text1" w:themeTint="80"/>
+        </w:tcBorders>
+        <w:shd w:val="clear" w:color="auto" w:fill="FFFFFF" w:themeFill="background1"/>
+      </w:tcPr>
+    </w:tblStylePr>
+    <w:tblStylePr w:type="band1Vert">
+      <w:tblPr/>
+      <w:tcPr>
+        <w:shd w:val="clear" w:color="auto" w:fill="F2F2F2" w:themeFill="background1" w:themeFillShade="F2"/>
+      </w:tcPr>
+    </w:tblStylePr>
+    <w:tblStylePr w:type="band1Horz">
+      <w:tblPr/>
+      <w:tcPr>
+        <w:shd w:val="clear" w:color="auto" w:fill="F2F2F2" w:themeFill="background1" w:themeFillShade="F2"/>
+      </w:tcPr>
+    </w:tblStylePr>
+    <w:tblStylePr w:type="neCell">
+      <w:tblPr/>
+      <w:tcPr>
+        <w:tcBorders>
+          <w:left w:val="nil"/>
+        </w:tcBorders>
+      </w:tcPr>
+    </w:tblStylePr>
+    <w:tblStylePr w:type="nwCell">
+      <w:tblPr/>
+      <w:tcPr>
+        <w:tcBorders>
+          <w:right w:val="nil"/>
+        </w:tcBorders>
+      </w:tcPr>
+    </w:tblStylePr>
+    <w:tblStylePr w:type="seCell">
+      <w:tblPr/>
+      <w:tcPr>
+        <w:tcBorders>
+          <w:left w:val="nil"/>
+        </w:tcBorders>
+      </w:tcPr>
+    </w:tblStylePr>
+    <w:tblStylePr w:type="swCell">
+      <w:tblPr/>
+      <w:tcPr>
+        <w:tcBorders>
+          <w:right w:val="nil"/>
+        </w:tcBorders>
+      </w:tcPr>
+    </w:tblStylePr>
+  </w:style>
 </w:styles>
 </file>
 

</xml_diff>